<commit_message>
Artefato 22 - 23
</commit_message>
<xml_diff>
--- a/Artefatos/22 - Requisitos do Sistema (SSS).docx
+++ b/Artefatos/22 - Requisitos do Sistema (SSS).docx
@@ -91,10 +91,7 @@
         <w:t xml:space="preserve">: </w:t>
       </w:r>
       <w:r>
-        <w:t>O sistema DE</w:t>
-      </w:r>
-      <w:r>
-        <w:t xml:space="preserve">VE </w:t>
+        <w:t xml:space="preserve">O sistema DEVE </w:t>
       </w:r>
       <w:r>
         <w:t>permitir que o candidato crie</w:t>
@@ -156,17 +153,16 @@
           <w:b/>
           <w:bCs/>
         </w:rPr>
-        <w:t>SSS-000</w:t>
-      </w:r>
-      <w:r>
-        <w:rPr>
-          <w:b/>
-          <w:bCs/>
-        </w:rPr>
-        <w:t xml:space="preserve">5: </w:t>
-      </w:r>
-      <w:r>
-        <w:t>O sistema DEVE possibilitar a visualização e validação dos documentos do candidato por parte da secretaria;</w:t>
+        <w:t xml:space="preserve">SSS-0005: </w:t>
+      </w:r>
+      <w:r>
+        <w:t xml:space="preserve">O sistema DEVE possibilitar a visualização </w:t>
+      </w:r>
+      <w:r>
+        <w:t>dos</w:t>
+      </w:r>
+      <w:r>
+        <w:t xml:space="preserve"> documentos do candidato por parte da secretaria;</w:t>
       </w:r>
     </w:p>
     <w:p>
@@ -196,23 +192,31 @@
           <w:b/>
           <w:bCs/>
         </w:rPr>
-        <w:t>SSS-000</w:t>
-      </w:r>
+        <w:t xml:space="preserve">SSS-0007: </w:t>
+      </w:r>
+      <w:r>
+        <w:t xml:space="preserve">O sistema DEVE permitir que </w:t>
+      </w:r>
+      <w:r>
+        <w:t xml:space="preserve">a </w:t>
+      </w:r>
+      <w:r>
+        <w:t>secretaria cadastre e mantenha provas;</w:t>
+      </w:r>
+    </w:p>
+    <w:p>
       <w:r>
         <w:rPr>
           <w:b/>
           <w:bCs/>
         </w:rPr>
-        <w:t xml:space="preserve">7: </w:t>
-      </w:r>
-      <w:r>
-        <w:t xml:space="preserve">O sistema DEVE permitir que </w:t>
-      </w:r>
-      <w:r>
-        <w:t xml:space="preserve">a </w:t>
-      </w:r>
-      <w:r>
-        <w:t>secretaria cadastre e mantenha provas;</w:t>
+        <w:t xml:space="preserve">SSS-0008: </w:t>
+      </w:r>
+      <w:r>
+        <w:t>O sistema DEVE disponibilizar a prova para o candidato realiza</w:t>
+      </w:r>
+      <w:r>
+        <w:t>r após a aprovação dos documentos;</w:t>
       </w:r>
     </w:p>
     <w:p>
@@ -221,20 +225,25 @@
           <w:b/>
           <w:bCs/>
         </w:rPr>
-        <w:t>SSS-000</w:t>
-      </w:r>
+        <w:t xml:space="preserve">SSS-0009: </w:t>
+      </w:r>
+      <w:r>
+        <w:t>O sistema DEVE permitir o reenvio de documentos pelo candidato;</w:t>
+      </w:r>
+    </w:p>
+    <w:p>
       <w:r>
         <w:rPr>
           <w:b/>
           <w:bCs/>
         </w:rPr>
-        <w:t xml:space="preserve">8: </w:t>
-      </w:r>
-      <w:r>
-        <w:t>O sistema DEVE disponibilizar a prova para o candidato realiza</w:t>
-      </w:r>
-      <w:r>
-        <w:t>r após a aprovação dos documentos;</w:t>
+        <w:t xml:space="preserve">SSS-0010: </w:t>
+      </w:r>
+      <w:r>
+        <w:t xml:space="preserve">O sistema DEVE permitir que </w:t>
+      </w:r>
+      <w:r>
+        <w:t>o candidato realize a prova;</w:t>
       </w:r>
     </w:p>
     <w:p>
@@ -243,17 +252,31 @@
           <w:b/>
           <w:bCs/>
         </w:rPr>
-        <w:t>SSS-000</w:t>
-      </w:r>
+        <w:t xml:space="preserve">SSS-0011: </w:t>
+      </w:r>
+      <w:r>
+        <w:t>O sistema DEVE possibilitar a visualização do resultado da prova;</w:t>
+      </w:r>
+    </w:p>
+    <w:p>
       <w:r>
         <w:rPr>
           <w:b/>
           <w:bCs/>
         </w:rPr>
-        <w:t xml:space="preserve">9: </w:t>
-      </w:r>
-      <w:r>
-        <w:t>O sistema DEVE permitir o reenvio de documentos pelo candidato;</w:t>
+        <w:t xml:space="preserve">SSS-0012: </w:t>
+      </w:r>
+      <w:r>
+        <w:t>O sistema DEVE</w:t>
+      </w:r>
+      <w:r>
+        <w:t xml:space="preserve"> disponibiliza</w:t>
+      </w:r>
+      <w:r>
+        <w:t>r a classificação dos candidatos e a nota de corte</w:t>
+      </w:r>
+      <w:r>
+        <w:t>;</w:t>
       </w:r>
     </w:p>
     <w:p>
@@ -262,20 +285,37 @@
           <w:b/>
           <w:bCs/>
         </w:rPr>
-        <w:t>SSS-00</w:t>
-      </w:r>
+        <w:t xml:space="preserve">SSS-0013: </w:t>
+      </w:r>
+      <w:r>
+        <w:t xml:space="preserve">O sistema DEVE permitir que </w:t>
+      </w:r>
+      <w:r>
+        <w:t>a</w:t>
+      </w:r>
+      <w:r>
+        <w:t xml:space="preserve"> secretaria visualize uma lista detalhada dos candidatos, juntamente com suas provas e classificações;</w:t>
+      </w:r>
+    </w:p>
+    <w:p>
       <w:r>
         <w:rPr>
           <w:b/>
           <w:bCs/>
         </w:rPr>
-        <w:t xml:space="preserve">10: </w:t>
-      </w:r>
-      <w:r>
-        <w:t xml:space="preserve">O sistema DEVE permitir que </w:t>
-      </w:r>
-      <w:r>
-        <w:t>o candidato realize a prova;</w:t>
+        <w:t xml:space="preserve">SSS-0014: </w:t>
+      </w:r>
+      <w:r>
+        <w:t>O sistema DEVE permitir</w:t>
+      </w:r>
+      <w:r>
+        <w:t xml:space="preserve"> o candidato solicite a matrícula </w:t>
+      </w:r>
+      <w:r>
+        <w:t>somente se for</w:t>
+      </w:r>
+      <w:r>
+        <w:t xml:space="preserve"> aprovado;</w:t>
       </w:r>
     </w:p>
     <w:p>
@@ -284,17 +324,31 @@
           <w:b/>
           <w:bCs/>
         </w:rPr>
-        <w:t>SSS-00</w:t>
-      </w:r>
+        <w:t xml:space="preserve">SSS-0015: </w:t>
+      </w:r>
+      <w:r>
+        <w:t>O sistema DEVE permitir que a secretaria gerencie as solicitações de efetivação de matrícula;</w:t>
+      </w:r>
+    </w:p>
+    <w:p>
       <w:r>
         <w:rPr>
           <w:b/>
           <w:bCs/>
         </w:rPr>
-        <w:t xml:space="preserve">11: </w:t>
-      </w:r>
-      <w:r>
-        <w:t>O sistema DEVE possibilitar a visualização do resultado da prova;</w:t>
+        <w:t xml:space="preserve">SSS-0016: </w:t>
+      </w:r>
+      <w:r>
+        <w:t>O sistema DEVE armazenar todos os dados do candidato (como termos</w:t>
+      </w:r>
+      <w:r>
+        <w:t xml:space="preserve"> e </w:t>
+      </w:r>
+      <w:r>
+        <w:t>documentos), de suas avaliações e seus resultados</w:t>
+      </w:r>
+      <w:r>
+        <w:t>;</w:t>
       </w:r>
     </w:p>
     <w:p>
@@ -303,142 +357,7 @@
           <w:b/>
           <w:bCs/>
         </w:rPr>
-        <w:t>SSS-00</w:t>
-      </w:r>
-      <w:r>
-        <w:rPr>
-          <w:b/>
-          <w:bCs/>
-        </w:rPr>
-        <w:t xml:space="preserve">12: </w:t>
-      </w:r>
-      <w:r>
-        <w:t>O sistema DEVE</w:t>
-      </w:r>
-      <w:r>
-        <w:t xml:space="preserve"> disponibiliza</w:t>
-      </w:r>
-      <w:r>
-        <w:t>r a classificação dos candidatos e a nota de corte</w:t>
-      </w:r>
-      <w:r>
-        <w:t>;</w:t>
-      </w:r>
-    </w:p>
-    <w:p>
-      <w:r>
-        <w:rPr>
-          <w:b/>
-          <w:bCs/>
-        </w:rPr>
-        <w:t>SSS-00</w:t>
-      </w:r>
-      <w:r>
-        <w:rPr>
-          <w:b/>
-          <w:bCs/>
-        </w:rPr>
-        <w:t xml:space="preserve">13: </w:t>
-      </w:r>
-      <w:r>
-        <w:t xml:space="preserve">O sistema DEVE permitir que </w:t>
-      </w:r>
-      <w:r>
-        <w:t>a</w:t>
-      </w:r>
-      <w:r>
-        <w:t xml:space="preserve"> secretaria visualize uma lista detalhada dos candidatos, juntamente com suas provas e classificações;</w:t>
-      </w:r>
-    </w:p>
-    <w:p>
-      <w:r>
-        <w:rPr>
-          <w:b/>
-          <w:bCs/>
-        </w:rPr>
-        <w:t>SSS-00</w:t>
-      </w:r>
-      <w:r>
-        <w:rPr>
-          <w:b/>
-          <w:bCs/>
-        </w:rPr>
-        <w:t xml:space="preserve">14: </w:t>
-      </w:r>
-      <w:r>
-        <w:t>O sistema DEVE permitir</w:t>
-      </w:r>
-      <w:r>
-        <w:t xml:space="preserve"> o candidato solicite a matrícula </w:t>
-      </w:r>
-      <w:r>
-        <w:t>somente se for</w:t>
-      </w:r>
-      <w:r>
-        <w:t xml:space="preserve"> aprovado;</w:t>
-      </w:r>
-    </w:p>
-    <w:p>
-      <w:r>
-        <w:rPr>
-          <w:b/>
-          <w:bCs/>
-        </w:rPr>
-        <w:t>SSS-00</w:t>
-      </w:r>
-      <w:r>
-        <w:rPr>
-          <w:b/>
-          <w:bCs/>
-        </w:rPr>
-        <w:t xml:space="preserve">15: </w:t>
-      </w:r>
-      <w:r>
-        <w:t>O sistema DEVE permitir que a secretaria gerencie as solicitações de efetivação de matrícula;</w:t>
-      </w:r>
-    </w:p>
-    <w:p>
-      <w:r>
-        <w:rPr>
-          <w:b/>
-          <w:bCs/>
-        </w:rPr>
-        <w:t>SSS-00</w:t>
-      </w:r>
-      <w:r>
-        <w:rPr>
-          <w:b/>
-          <w:bCs/>
-        </w:rPr>
-        <w:t xml:space="preserve">16: </w:t>
-      </w:r>
-      <w:r>
-        <w:t>O sistema DEVE armazenar todos os dados do candidato (como termos</w:t>
-      </w:r>
-      <w:r>
-        <w:t xml:space="preserve"> e </w:t>
-      </w:r>
-      <w:r>
-        <w:t>documentos), de suas avaliações e seus resultados</w:t>
-      </w:r>
-      <w:r>
-        <w:t>;</w:t>
-      </w:r>
-    </w:p>
-    <w:p>
-      <w:r>
-        <w:rPr>
-          <w:b/>
-          <w:bCs/>
-        </w:rPr>
-        <w:t>SSS-00</w:t>
-      </w:r>
-      <w:r>
-        <w:rPr>
-          <w:b/>
-          <w:bCs/>
-        </w:rPr>
-        <w:t xml:space="preserve">17: </w:t>
+        <w:t xml:space="preserve">SSS-0017: </w:t>
       </w:r>
       <w:r>
         <w:t>O sistema DEVE permitir que o candidato visualize o status do processo seletivo.</w:t>

</xml_diff>